<commit_message>
make summary a bit more elaborate
</commit_message>
<xml_diff>
--- a/Deliverables/sprint-13/project-summary.docx
+++ b/Deliverables/sprint-13/project-summary.docx
@@ -3,23 +3,6 @@
 <w:document xmlns:wpc="http://schemas.microsoft.com/office/word/2010/wordprocessingCanvas" xmlns:cx="http://schemas.microsoft.com/office/drawing/2014/chartex" xmlns:cx1="http://schemas.microsoft.com/office/drawing/2015/9/8/chartex" xmlns:cx2="http://schemas.microsoft.com/office/drawing/2015/10/21/chartex" xmlns:cx3="http://schemas.microsoft.com/office/drawing/2016/5/9/chartex" xmlns:cx4="http://schemas.microsoft.com/office/drawing/2016/5/10/chartex" xmlns:cx5="http://schemas.microsoft.com/office/drawing/2016/5/11/chartex" xmlns:cx6="http://schemas.microsoft.com/office/drawing/2016/5/12/chartex" xmlns:cx7="http://schemas.microsoft.com/office/drawing/2016/5/13/chartex" xmlns:cx8="http://schemas.microsoft.com/office/drawing/2016/5/14/chartex" xmlns:mc="http://schemas.openxmlformats.org/markup-compatibility/2006" xmlns:aink="http://schemas.microsoft.com/office/drawing/2016/ink" xmlns:am3d="http://schemas.microsoft.com/office/drawing/2017/model3d" xmlns:o="urn:schemas-microsoft-com:office:office" xmlns:oel="http://schemas.microsoft.com/office/2019/extlst" xmlns:r="http://schemas.openxmlformats.org/officeDocument/2006/relationships" xmlns:m="http://schemas.openxmlformats.org/officeDocument/2006/math" xmlns:v="urn:schemas-microsoft-com:vml" xmlns:wp14="http://schemas.microsoft.com/office/word/2010/wordprocessingDrawing" xmlns:wp="http://schemas.openxmlformats.org/drawingml/2006/wordprocessingDrawing" xmlns:w10="urn:schemas-microsoft-com:office:word" xmlns:w="http://schemas.openxmlformats.org/wordprocessingml/2006/main" xmlns:w14="http://schemas.microsoft.com/office/word/2010/wordml" xmlns:w15="http://schemas.microsoft.com/office/word/2012/wordml" xmlns:w16cex="http://schemas.microsoft.com/office/word/2018/wordml/cex" xmlns:w16cid="http://schemas.microsoft.com/office/word/2016/wordml/cid" xmlns:w16="http://schemas.microsoft.com/office/word/2018/wordml" xmlns:w16du="http://schemas.microsoft.com/office/word/2023/wordml/word16du" xmlns:w16sdtdh="http://schemas.microsoft.com/office/word/2020/wordml/sdtdatahash" xmlns:w16se="http://schemas.microsoft.com/office/word/2015/wordml/symex" xmlns:wpg="http://schemas.microsoft.com/office/word/2010/wordprocessingGroup" xmlns:wpi="http://schemas.microsoft.com/office/word/2010/wordprocessingInk" xmlns:wne="http://schemas.microsoft.com/office/word/2006/wordml" xmlns:wps="http://schemas.microsoft.com/office/word/2010/wordprocessingShape" mc:Ignorable="w14 w15 w16se w16cid w16 w16cex w16sdtdh w16du wp14">
   <w:background w:color="FFFFFF"/>
   <w:body>
-    <w:p>
-      <w:r>
-        <w:t xml:space="preserve">Link to doc: </w:t>
-      </w:r>
-      <w:hyperlink r:id="rId4">
-        <w:r>
-          <w:rPr>
-            <w:color w:val="1155CC"/>
-            <w:u w:val="single"/>
-          </w:rPr>
-          <w:t>https://goo.gl/qLiZLA</w:t>
-        </w:r>
-      </w:hyperlink>
-      <w:r>
-        <w:t xml:space="preserve"> </w:t>
-      </w:r>
-    </w:p>
     <w:p>
       <w:pPr>
         <w:pStyle w:val="Titel"/>
@@ -36,101 +19,16 @@
         <w:t xml:space="preserve"> Project </w:t>
       </w:r>
       <w:r>
-        <w:t>cloud-native-</w:t>
+        <w:t>cloud-native-llm</w:t>
       </w:r>
-      <w:proofErr w:type="spellStart"/>
-      <w:r>
-        <w:t>llm</w:t>
-      </w:r>
-      <w:proofErr w:type="spellEnd"/>
     </w:p>
     <w:p>
       <w:pPr>
         <w:pStyle w:val="berschrift1"/>
       </w:pPr>
       <w:bookmarkStart w:id="1" w:name="_1wmk54sbj5e" w:colFirst="0" w:colLast="0"/>
+      <w:bookmarkStart w:id="2" w:name="_cnkvlcvbua65" w:colFirst="0" w:colLast="0"/>
       <w:bookmarkEnd w:id="1"/>
-      <w:r>
-        <w:t>Instructions</w:t>
-      </w:r>
-    </w:p>
-    <w:p>
-      <w:r>
-        <w:t xml:space="preserve">The project report will be published on our blog. It should be short and sweet, </w:t>
-      </w:r>
-      <w:proofErr w:type="spellStart"/>
-      <w:r>
-        <w:t>focussed</w:t>
-      </w:r>
-      <w:proofErr w:type="spellEnd"/>
-      <w:r>
-        <w:t xml:space="preserve"> on what you achieved.</w:t>
-      </w:r>
-    </w:p>
-    <w:p>
-      <w:pPr>
-        <w:ind w:left="720"/>
-      </w:pPr>
-      <w:r>
-        <w:t>“I did not have time to write a short letter, so I wrote a long letter instead.” Attributed to Mark Twain</w:t>
-      </w:r>
-    </w:p>
-    <w:p>
-      <w:r>
-        <w:t>Being concise is hard work and takes time. Please write as professional a text as you can. Use formal language and correct grammar.</w:t>
-      </w:r>
-    </w:p>
-    <w:p>
-      <w:r>
-        <w:t xml:space="preserve">For </w:t>
-      </w:r>
-      <w:proofErr w:type="gramStart"/>
-      <w:r>
-        <w:t>illustrations</w:t>
-      </w:r>
-      <w:proofErr w:type="gramEnd"/>
-      <w:r>
-        <w:t xml:space="preserve"> please use a persona rather than “test X” or “testperson12”.</w:t>
-      </w:r>
-    </w:p>
-    <w:p>
-      <w:r>
-        <w:t>Prior examples (not necessarily following our instructions, sadly), can be found here:</w:t>
-      </w:r>
-    </w:p>
-    <w:p>
-      <w:hyperlink r:id="rId5">
-        <w:r>
-          <w:rPr>
-            <w:color w:val="1155CC"/>
-            <w:u w:val="single"/>
-          </w:rPr>
-          <w:t>https://dirkriehle.com/2021/03/02/summary-of-the-winter-2020-21-amos-projects/</w:t>
-        </w:r>
-      </w:hyperlink>
-      <w:r>
-        <w:t xml:space="preserve"> </w:t>
-      </w:r>
-    </w:p>
-    <w:p>
-      <w:hyperlink r:id="rId6">
-        <w:r>
-          <w:rPr>
-            <w:color w:val="1155CC"/>
-            <w:u w:val="single"/>
-          </w:rPr>
-          <w:t>https://oss.cs.fau.de/2018/08/01/show-casing-the-2017-amos-project-simulating-a-cars-ecus-using-a-raspberry-pi-5/</w:t>
-        </w:r>
-      </w:hyperlink>
-      <w:r>
-        <w:t xml:space="preserve"> </w:t>
-      </w:r>
-    </w:p>
-    <w:p>
-      <w:pPr>
-        <w:pStyle w:val="berschrift1"/>
-      </w:pPr>
-      <w:bookmarkStart w:id="2" w:name="_cnkvlcvbua65" w:colFirst="0" w:colLast="0"/>
       <w:bookmarkEnd w:id="2"/>
       <w:r>
         <w:t>Template</w:t>
@@ -271,13 +169,34 @@
               <w:spacing w:after="0" w:line="240" w:lineRule="auto"/>
             </w:pPr>
             <w:r>
-              <w:t xml:space="preserve">1. Automated Dataset </w:t>
-            </w:r>
-            <w:r>
-              <w:t>Preparation: Develop</w:t>
-            </w:r>
-            <w:r>
-              <w:t xml:space="preserve"> an automated system that prepares structured datasets from CNCF landscape documentation. </w:t>
+              <w:t>To create a Large Language Model on Cloud Native Technologies our work was focused mainly on the following topics:</w:t>
+            </w:r>
+          </w:p>
+          <w:p>
+            <w:pPr>
+              <w:pBdr>
+                <w:top w:val="nil"/>
+                <w:left w:val="nil"/>
+                <w:bottom w:val="nil"/>
+                <w:right w:val="nil"/>
+                <w:between w:val="nil"/>
+              </w:pBdr>
+              <w:spacing w:after="0" w:line="240" w:lineRule="auto"/>
+            </w:pPr>
+          </w:p>
+          <w:p>
+            <w:pPr>
+              <w:pBdr>
+                <w:top w:val="nil"/>
+                <w:left w:val="nil"/>
+                <w:bottom w:val="nil"/>
+                <w:right w:val="nil"/>
+                <w:between w:val="nil"/>
+              </w:pBdr>
+              <w:spacing w:after="0" w:line="240" w:lineRule="auto"/>
+            </w:pPr>
+            <w:r>
+              <w:t xml:space="preserve">1. Automated Dataset Preparation: Develop an automated system that prepares structured datasets from CNCF landscape documentation. </w:t>
             </w:r>
           </w:p>
           <w:p>
@@ -395,11 +314,9 @@
                 <w:highlight w:val="yellow"/>
               </w:rPr>
             </w:pPr>
-            <w:proofErr w:type="spellStart"/>
             <w:r>
               <w:t>Kubermatic</w:t>
             </w:r>
-            <w:proofErr w:type="spellEnd"/>
           </w:p>
         </w:tc>
       </w:tr>
@@ -447,7 +364,7 @@
                 <w:noProof/>
               </w:rPr>
               <w:drawing>
-                <wp:inline distT="0" distB="0" distL="0" distR="0" wp14:anchorId="1700BE25" wp14:editId="431F5256">
+                <wp:inline distT="0" distB="0" distL="0" distR="0" wp14:anchorId="1700BE25" wp14:editId="241FBA76">
                   <wp:extent cx="676275" cy="704850"/>
                   <wp:effectExtent l="0" t="0" r="9525" b="0"/>
                   <wp:docPr id="204615148" name="Grafik 1"/>
@@ -464,7 +381,7 @@
                           </pic:cNvPicPr>
                         </pic:nvPicPr>
                         <pic:blipFill>
-                          <a:blip r:embed="rId7" cstate="print">
+                          <a:blip r:embed="rId4" cstate="print">
                             <a:extLst>
                               <a:ext uri="{28A0092B-C50C-407E-A947-70E740481C1C}">
                                 <a14:useLocalDpi xmlns:a14="http://schemas.microsoft.com/office/drawing/2010/main" val="0"/>
@@ -534,11 +451,28 @@
             <w:pPr>
               <w:spacing w:after="0" w:line="240" w:lineRule="auto"/>
               <w:rPr>
-                <w:highlight w:val="yellow"/>
+                <w:lang w:val="en-US"/>
               </w:rPr>
             </w:pPr>
             <w:r>
-              <w:t>Implementation of a Large Language Model specialized in providing context-aware answers to questions related to Cloud Native technologies</w:t>
+              <w:rPr>
+                <w:lang w:val="en-US"/>
+              </w:rPr>
+              <w:t>DeepCNCF is a specialized Large Language Model designed to provide context-aware answers to questions related to Cloud Native technologies. To create this model, we collected data from various sources, including documentation sites on Cloud Native technologies and Stack Overflow. This data was then processed into a Q&amp;A format.</w:t>
+            </w:r>
+          </w:p>
+          <w:p>
+            <w:pPr>
+              <w:spacing w:after="0" w:line="240" w:lineRule="auto"/>
+              <w:rPr>
+                <w:lang w:val="en-US"/>
+              </w:rPr>
+            </w:pPr>
+            <w:r>
+              <w:rPr>
+                <w:lang w:val="en-US"/>
+              </w:rPr>
+              <w:t>Using this curated dataset, we retrained the gemma2 model to improve its ability to answer questions specifically about Cloud Native technologies. Evaluations indicate that our best-trained model, with 9 billion parameters, significantly outperforms the original gemma2 model in this domain.</w:t>
             </w:r>
           </w:p>
         </w:tc>
@@ -560,7 +494,6 @@
               <w:spacing w:after="0" w:line="240" w:lineRule="auto"/>
             </w:pPr>
             <w:r>
-              <w:lastRenderedPageBreak/>
               <w:t>Project illustration</w:t>
             </w:r>
           </w:p>
@@ -605,7 +538,7 @@
                           </pic:cNvPicPr>
                         </pic:nvPicPr>
                         <pic:blipFill>
-                          <a:blip r:embed="rId8" cstate="print">
+                          <a:blip r:embed="rId5" cstate="print">
                             <a:extLst>
                               <a:ext uri="{28A0092B-C50C-407E-A947-70E740481C1C}">
                                 <a14:useLocalDpi xmlns:a14="http://schemas.microsoft.com/office/drawing/2010/main" val="0"/>
@@ -648,6 +581,7 @@
               <w:rPr>
                 <w:noProof/>
               </w:rPr>
+              <w:lastRenderedPageBreak/>
               <w:drawing>
                 <wp:inline distT="0" distB="0" distL="0" distR="0" wp14:anchorId="7B2DDDAB" wp14:editId="6386DEC9">
                   <wp:extent cx="4673600" cy="2014855"/>
@@ -666,7 +600,7 @@
                           </pic:cNvPicPr>
                         </pic:nvPicPr>
                         <pic:blipFill>
-                          <a:blip r:embed="rId9" cstate="print">
+                          <a:blip r:embed="rId6" cstate="print">
                             <a:extLst>
                               <a:ext uri="{28A0092B-C50C-407E-A947-70E740481C1C}">
                                 <a14:useLocalDpi xmlns:a14="http://schemas.microsoft.com/office/drawing/2010/main" val="0"/>
@@ -724,6 +658,7 @@
               <w:spacing w:after="0" w:line="240" w:lineRule="auto"/>
             </w:pPr>
             <w:r>
+              <w:lastRenderedPageBreak/>
               <w:t>Team photo</w:t>
             </w:r>
           </w:p>
@@ -775,7 +710,7 @@
                           </pic:cNvPicPr>
                         </pic:nvPicPr>
                         <pic:blipFill>
-                          <a:blip r:embed="rId10" cstate="print">
+                          <a:blip r:embed="rId7" cstate="print">
                             <a:extLst>
                               <a:ext uri="{28A0092B-C50C-407E-A947-70E740481C1C}">
                                 <a14:useLocalDpi xmlns:a14="http://schemas.microsoft.com/office/drawing/2010/main" val="0"/>
@@ -845,7 +780,7 @@
             <w:pPr>
               <w:spacing w:after="0" w:line="240" w:lineRule="auto"/>
             </w:pPr>
-            <w:hyperlink r:id="rId11" w:history="1">
+            <w:hyperlink r:id="rId8" w:history="1">
               <w:r>
                 <w:rPr>
                   <w:rStyle w:val="Hyperlink"/>
@@ -861,7 +796,7 @@
                 <w:highlight w:val="yellow"/>
               </w:rPr>
             </w:pPr>
-            <w:hyperlink r:id="rId12" w:history="1">
+            <w:hyperlink r:id="rId9" w:history="1">
               <w:r>
                 <w:rPr>
                   <w:rStyle w:val="Hyperlink"/>

</xml_diff>